<commit_message>
Finished Sequence Diagrams report section
</commit_message>
<xml_diff>
--- a/relatorio/2fase/relatorio2 - vitor.docx
+++ b/relatorio/2fase/relatorio2 - vitor.docx
@@ -5648,35 +5648,20 @@
         </w:rPr>
         <w:t xml:space="preserve"> </w:t>
       </w:r>
-      <w:proofErr w:type="spellStart"/>
       <w:r>
         <w:t>Seguem</w:t>
       </w:r>
-      <w:proofErr w:type="spellEnd"/>
       <w:r>
         <w:t>-se</w:t>
       </w:r>
       <w:r>
-        <w:t xml:space="preserve"> </w:t>
-      </w:r>
-      <w:proofErr w:type="spellStart"/>
-      <w:r>
-        <w:t>alguns</w:t>
-      </w:r>
-      <w:proofErr w:type="spellEnd"/>
+        <w:t xml:space="preserve"> alguns</w:t>
+      </w:r>
       <w:r>
         <w:t xml:space="preserve"> outros</w:t>
       </w:r>
       <w:r>
-        <w:t xml:space="preserve"> </w:t>
-      </w:r>
-      <w:proofErr w:type="spellStart"/>
-      <w:r>
-        <w:t>exemplos</w:t>
-      </w:r>
-      <w:proofErr w:type="spellEnd"/>
-      <w:r>
-        <w:t>:</w:t>
+        <w:t xml:space="preserve"> exemplos:</w:t>
       </w:r>
     </w:p>
     <w:p/>
@@ -5694,36 +5679,14 @@
         <w:rPr>
           <w:i/>
         </w:rPr>
-        <w:t xml:space="preserve">The owner of KFC and Taco Bell is teaming up with </w:t>
-      </w:r>
-      <w:proofErr w:type="spellStart"/>
+        <w:t xml:space="preserve">The owner of KFC and Taco Bell is teaming up with Grubhub to expand home delivery [...]" </w:t>
+      </w:r>
       <w:r>
         <w:rPr>
           <w:i/>
         </w:rPr>
-        <w:t>Grubhub</w:t>
-      </w:r>
-      <w:proofErr w:type="spellEnd"/>
-      <w:r>
-        <w:rPr>
-          <w:i/>
-        </w:rPr>
-        <w:t xml:space="preserve"> to expand home delivery [...]" </w:t>
-      </w:r>
-      <w:r>
-        <w:rPr>
-          <w:i/>
-        </w:rPr>
-        <w:t xml:space="preserve">(8 </w:t>
-      </w:r>
-      <w:proofErr w:type="spellStart"/>
-      <w:r>
-        <w:rPr>
-          <w:i/>
-        </w:rPr>
-        <w:t>Fev</w:t>
-      </w:r>
-      <w:proofErr w:type="spellEnd"/>
+        <w:t>(8 Fev</w:t>
+      </w:r>
       <w:r>
         <w:t>, 2018)</w:t>
       </w:r>
@@ -5758,19 +5721,11 @@
       <w:r>
         <w:t>"</w:t>
       </w:r>
-      <w:proofErr w:type="spellStart"/>
       <w:r>
         <w:rPr>
           <w:i/>
         </w:rPr>
-        <w:t>UberEats</w:t>
-      </w:r>
-      <w:proofErr w:type="spellEnd"/>
-      <w:r>
-        <w:rPr>
-          <w:i/>
-        </w:rPr>
-        <w:t xml:space="preserve"> Starts </w:t>
+        <w:t xml:space="preserve">UberEats Starts </w:t>
       </w:r>
       <w:r>
         <w:rPr>
@@ -6482,13 +6437,8 @@
         <w:pStyle w:val="Caption"/>
       </w:pPr>
       <w:bookmarkStart w:id="6" w:name="_Toc508041913"/>
-      <w:proofErr w:type="spellStart"/>
-      <w:r>
-        <w:t>Figura</w:t>
-      </w:r>
-      <w:proofErr w:type="spellEnd"/>
-      <w:r>
-        <w:t xml:space="preserve"> </w:t>
+      <w:r>
+        <w:t xml:space="preserve">Figura </w:t>
       </w:r>
       <w:r>
         <w:fldChar w:fldCharType="begin"/>
@@ -6509,13 +6459,8 @@
         <w:fldChar w:fldCharType="end"/>
       </w:r>
       <w:r>
-        <w:t xml:space="preserve"> – </w:t>
-      </w:r>
-      <w:proofErr w:type="spellStart"/>
-      <w:r>
-        <w:t>Maquete</w:t>
-      </w:r>
-      <w:proofErr w:type="spellEnd"/>
+        <w:t xml:space="preserve"> – Maquete</w:t>
+      </w:r>
       <w:r>
         <w:t xml:space="preserve"> do Sistema</w:t>
       </w:r>
@@ -7227,43 +7172,21 @@
         <w:rPr>
           <w:lang w:val="pt-PT"/>
         </w:rPr>
-        <w:t xml:space="preserve">Com </w:t>
-      </w:r>
-      <w:r>
-        <w:rPr>
-          <w:lang w:val="pt-PT"/>
-        </w:rPr>
-        <w:t>o objetivo de representar a informação descrita e detalhada sobre as</w:t>
-      </w:r>
-      <w:r>
-        <w:rPr>
-          <w:lang w:val="pt-PT"/>
-        </w:rPr>
-        <w:t xml:space="preserve"> </w:t>
-      </w:r>
-      <w:r>
-        <w:rPr>
-          <w:lang w:val="pt-PT"/>
-        </w:rPr>
-        <w:t>funcionalidades do</w:t>
-      </w:r>
-      <w:r>
-        <w:rPr>
-          <w:lang w:val="pt-PT"/>
-        </w:rPr>
-        <w:t xml:space="preserve"> </w:t>
-      </w:r>
-      <w:r>
-        <w:rPr>
-          <w:lang w:val="pt-PT"/>
-        </w:rPr>
-        <w:t>sistema, foram desenvolvidos diagramas de sequência, permitindo assim uma melhor compreensão da interação entre o utilizador e o sistema em cada um dos Use Cases. Este tipo de diagrama está mais próximo do código que será desenvolvido e facilita o processo de transição para essa mesma fase de desenvolvimento. De forma exemplificar o desenvolvimento deste tipo de modelo, serão de seguida apresentados alguns exemplos, bem como outros relevantes em anexo.</w:t>
-      </w:r>
-      <w:r>
-        <w:rPr>
-          <w:lang w:val="pt-PT"/>
-        </w:rPr>
-        <w:t xml:space="preserve"> (COPIADO)</w:t>
+        <w:t>Por forma a melhor descrever o comportamento do sistema, principalmente em relação ao utilizador, desenvolveram-se alguns diagramas de sequência. Estes, que aprofundam os Use Cases especificados, descrevem as funcionalidades do sistema a encontrar a cada passo.</w:t>
+      </w:r>
+    </w:p>
+    <w:p>
+      <w:pPr>
+        <w:ind w:firstLine="720"/>
+        <w:rPr>
+          <w:lang w:val="pt-PT"/>
+        </w:rPr>
+      </w:pPr>
+      <w:r>
+        <w:rPr>
+          <w:lang w:val="pt-PT"/>
+        </w:rPr>
+        <w:t>Este tipo de diagrama, pela sua tipologia de interação Utilizador-Sistema, permite a aproximação e perceção das necessidades relativas à fase de desenvolvimento. É assim tornado claro para a equipa de desenvolvimento os componentes e funcionalidades a desenvolver.</w:t>
       </w:r>
     </w:p>
     <w:p>
@@ -7286,10 +7209,49 @@
     </w:p>
     <w:p>
       <w:pPr>
-        <w:rPr>
-          <w:lang w:val="pt-PT"/>
-        </w:rPr>
-      </w:pPr>
+        <w:ind w:firstLine="720"/>
+        <w:rPr>
+          <w:lang w:val="pt-PT"/>
+        </w:rPr>
+      </w:pPr>
+      <w:r>
+        <w:rPr>
+          <w:lang w:val="pt-PT"/>
+        </w:rPr>
+        <w:t>De forma a explicitar o Use Case fornecido anteriormente, dado pelo nome de “</w:t>
+      </w:r>
+      <w:r>
+        <w:rPr>
+          <w:lang w:val="pt-PT"/>
+        </w:rPr>
+        <w:t xml:space="preserve">Aceitar </w:t>
+      </w:r>
+      <w:r>
+        <w:rPr>
+          <w:lang w:val="pt-PT"/>
+        </w:rPr>
+        <w:t>proposta de trabalho”, é apresentado, de seguida, o seu diagrama de sequência.</w:t>
+      </w:r>
+    </w:p>
+    <w:p>
+      <w:pPr>
+        <w:rPr>
+          <w:lang w:val="pt-PT"/>
+        </w:rPr>
+      </w:pPr>
+      <w:r>
+        <w:rPr>
+          <w:lang w:val="pt-PT"/>
+        </w:rPr>
+        <w:tab/>
+        <w:t>Neste diagrama é possível verificar que o ator corresponde ao profissional, que usará a aplicação. Tal como explicitado, para um funcionário aceitar determinada proposta de trabalho, é exigida ao sistema uma obtenção de todas as propostas de trabalho à espera de aceitação, para aquele funcionário. Após esta obtenção, e caso haja propostas, deverá ser selecionada a proposta a aceitar, sendo que sistema verificará se esta ainda está disponível. Não sendo possível aceitar este trabalho (por eventual cancelamento), o funcionário é informado desta situação e termina a interação. O funcionário pode também escolher não</w:t>
+      </w:r>
+      <w:r>
+        <w:rPr>
+          <w:lang w:val="pt-PT"/>
+        </w:rPr>
+        <w:t xml:space="preserve"> aceitar a proposta de trabalho, sendo que esta informação surgirá informada ao cliente. Caso tudo corra bem, o sistema guardará a aceitação do trabalho e informará o funcionário que já o pode consultar junto dos seus trabalhos agendados.</w:t>
+      </w:r>
     </w:p>
     <w:p>
       <w:pPr>
@@ -7303,6 +7265,7 @@
           <w:noProof/>
           <w:lang w:val="pt-PT" w:eastAsia="pt-PT"/>
         </w:rPr>
+        <w:lastRenderedPageBreak/>
         <w:drawing>
           <wp:anchor distT="0" distB="0" distL="114300" distR="114300" simplePos="0" relativeHeight="251662848" behindDoc="1" locked="0" layoutInCell="1" allowOverlap="1">
             <wp:simplePos x="0" y="0"/>
@@ -7367,16 +7330,168 @@
         <w:pStyle w:val="Ttulo3"/>
       </w:pPr>
       <w:r>
-        <w:lastRenderedPageBreak/>
         <w:t>Exemplo de Diagrama de Sequência -  Avaliar trabalho</w:t>
       </w:r>
     </w:p>
     <w:p>
       <w:pPr>
-        <w:rPr>
-          <w:lang w:val="pt-PT"/>
-        </w:rPr>
-      </w:pPr>
+        <w:ind w:firstLine="720"/>
+        <w:rPr>
+          <w:lang w:val="pt-PT"/>
+        </w:rPr>
+      </w:pPr>
+      <w:r>
+        <w:rPr>
+          <w:lang w:val="pt-PT"/>
+        </w:rPr>
+        <w:t>Em sequência com</w:t>
+      </w:r>
+      <w:r>
+        <w:rPr>
+          <w:lang w:val="pt-PT"/>
+        </w:rPr>
+        <w:t xml:space="preserve"> o Use Case fornecido anteriormente, dado pelo nome de “</w:t>
+      </w:r>
+      <w:r>
+        <w:rPr>
+          <w:lang w:val="pt-PT"/>
+        </w:rPr>
+        <w:t xml:space="preserve">Avaliar </w:t>
+      </w:r>
+      <w:r>
+        <w:rPr>
+          <w:lang w:val="pt-PT"/>
+        </w:rPr>
+        <w:t>trabalho”, é apresentado, de seguida, o seu diagrama de sequência.</w:t>
+      </w:r>
+    </w:p>
+    <w:p>
+      <w:pPr>
+        <w:rPr>
+          <w:lang w:val="pt-PT"/>
+        </w:rPr>
+      </w:pPr>
+      <w:r>
+        <w:rPr>
+          <w:lang w:val="pt-PT"/>
+        </w:rPr>
+        <w:tab/>
+        <w:t xml:space="preserve">Neste diagrama é possível verificar que o ator corresponde ao </w:t>
+      </w:r>
+      <w:r>
+        <w:rPr>
+          <w:lang w:val="pt-PT"/>
+        </w:rPr>
+        <w:t>cliente</w:t>
+      </w:r>
+      <w:r>
+        <w:rPr>
+          <w:lang w:val="pt-PT"/>
+        </w:rPr>
+        <w:t xml:space="preserve">, que usará a aplicação. Tal como explicitado, para um </w:t>
+      </w:r>
+      <w:r>
+        <w:rPr>
+          <w:lang w:val="pt-PT"/>
+        </w:rPr>
+        <w:t>cliente</w:t>
+      </w:r>
+      <w:r>
+        <w:rPr>
+          <w:lang w:val="pt-PT"/>
+        </w:rPr>
+        <w:t xml:space="preserve"> </w:t>
+      </w:r>
+      <w:r>
+        <w:rPr>
+          <w:lang w:val="pt-PT"/>
+        </w:rPr>
+        <w:t>avaliar determinado</w:t>
+      </w:r>
+      <w:r>
+        <w:rPr>
+          <w:lang w:val="pt-PT"/>
+        </w:rPr>
+        <w:t xml:space="preserve"> trabalho, é exigida </w:t>
+      </w:r>
+      <w:r>
+        <w:rPr>
+          <w:lang w:val="pt-PT"/>
+        </w:rPr>
+        <w:t>ao sistema uma obtenção de todos os trabalhos já efetuados, por ordem daquele cliente</w:t>
+      </w:r>
+      <w:r>
+        <w:rPr>
+          <w:lang w:val="pt-PT"/>
+        </w:rPr>
+        <w:t xml:space="preserve">. Após esta obtenção, e caso haja </w:t>
+      </w:r>
+      <w:r>
+        <w:rPr>
+          <w:lang w:val="pt-PT"/>
+        </w:rPr>
+        <w:t>trabalhos já efetuados</w:t>
+      </w:r>
+      <w:r>
+        <w:rPr>
+          <w:lang w:val="pt-PT"/>
+        </w:rPr>
+        <w:t xml:space="preserve">, deverá ser </w:t>
+      </w:r>
+      <w:r>
+        <w:rPr>
+          <w:lang w:val="pt-PT"/>
+        </w:rPr>
+        <w:t>selecionado aquele a avaliar</w:t>
+      </w:r>
+      <w:r>
+        <w:rPr>
+          <w:lang w:val="pt-PT"/>
+        </w:rPr>
+        <w:t xml:space="preserve">, sendo que sistema verificará se </w:t>
+      </w:r>
+      <w:r>
+        <w:rPr>
+          <w:lang w:val="pt-PT"/>
+        </w:rPr>
+        <w:t>este</w:t>
+      </w:r>
+      <w:r>
+        <w:rPr>
+          <w:lang w:val="pt-PT"/>
+        </w:rPr>
+        <w:t xml:space="preserve"> </w:t>
+      </w:r>
+      <w:r>
+        <w:rPr>
+          <w:lang w:val="pt-PT"/>
+        </w:rPr>
+        <w:t>já terá ou não sido avaliado</w:t>
+      </w:r>
+      <w:r>
+        <w:rPr>
+          <w:lang w:val="pt-PT"/>
+        </w:rPr>
+        <w:t xml:space="preserve">. Não sendo possível </w:t>
+      </w:r>
+      <w:r>
+        <w:rPr>
+          <w:lang w:val="pt-PT"/>
+        </w:rPr>
+        <w:t>proceder à avaliação (por já ter sido feita), o cliente</w:t>
+      </w:r>
+      <w:r>
+        <w:rPr>
+          <w:lang w:val="pt-PT"/>
+        </w:rPr>
+        <w:t xml:space="preserve"> é informado desta situação e termina a interação. Caso tudo corra bem, </w:t>
+      </w:r>
+      <w:r>
+        <w:rPr>
+          <w:lang w:val="pt-PT"/>
+        </w:rPr>
+        <w:t>o ator poderá inserir a avaliação (0-5), sendo que o sistema regista-la-á, informando o sucesso do procedimento.</w:t>
+      </w:r>
     </w:p>
     <w:p>
       <w:pPr>
@@ -7390,6 +7505,7 @@
           <w:noProof/>
           <w:lang w:val="pt-PT" w:eastAsia="pt-PT"/>
         </w:rPr>
+        <w:lastRenderedPageBreak/>
         <w:drawing>
           <wp:inline distT="0" distB="0" distL="0" distR="0">
             <wp:extent cx="5400040" cy="5663565"/>
@@ -7443,10 +7559,153 @@
     </w:p>
     <w:p>
       <w:pPr>
-        <w:rPr>
-          <w:lang w:val="pt-PT"/>
-        </w:rPr>
-      </w:pPr>
+        <w:ind w:firstLine="720"/>
+        <w:rPr>
+          <w:lang w:val="pt-PT"/>
+        </w:rPr>
+      </w:pPr>
+      <w:r>
+        <w:rPr>
+          <w:lang w:val="pt-PT"/>
+        </w:rPr>
+        <w:t xml:space="preserve">Por fim, e de acordo com </w:t>
+      </w:r>
+      <w:r>
+        <w:rPr>
+          <w:lang w:val="pt-PT"/>
+        </w:rPr>
+        <w:t>o Use Case fornecido anteriorm</w:t>
+      </w:r>
+      <w:r>
+        <w:rPr>
+          <w:lang w:val="pt-PT"/>
+        </w:rPr>
+        <w:t>ente, dado pelo nome de “Registo</w:t>
+      </w:r>
+      <w:r>
+        <w:rPr>
+          <w:lang w:val="pt-PT"/>
+        </w:rPr>
+        <w:t>”, é apresentado, de seguida, o seu diagrama de sequência.</w:t>
+      </w:r>
+    </w:p>
+    <w:p>
+      <w:pPr>
+        <w:rPr>
+          <w:lang w:val="pt-PT"/>
+        </w:rPr>
+      </w:pPr>
+      <w:r>
+        <w:rPr>
+          <w:lang w:val="pt-PT"/>
+        </w:rPr>
+        <w:tab/>
+        <w:t>Neste diagrama é possível verificar que o ator corresponde ao cliente</w:t>
+      </w:r>
+      <w:r>
+        <w:rPr>
+          <w:lang w:val="pt-PT"/>
+        </w:rPr>
+        <w:t xml:space="preserve"> ou funcionário</w:t>
+      </w:r>
+      <w:r>
+        <w:rPr>
+          <w:lang w:val="pt-PT"/>
+        </w:rPr>
+        <w:t xml:space="preserve">, que usará a aplicação. Tal como explicitado, para um </w:t>
+      </w:r>
+      <w:r>
+        <w:rPr>
+          <w:lang w:val="pt-PT"/>
+        </w:rPr>
+        <w:t>ator</w:t>
+      </w:r>
+      <w:r>
+        <w:rPr>
+          <w:lang w:val="pt-PT"/>
+        </w:rPr>
+        <w:t xml:space="preserve"> </w:t>
+      </w:r>
+      <w:r>
+        <w:rPr>
+          <w:lang w:val="pt-PT"/>
+        </w:rPr>
+        <w:t>fazer o seu registo, deve inserir</w:t>
+      </w:r>
+      <w:r>
+        <w:rPr>
+          <w:lang w:val="pt-PT"/>
+        </w:rPr>
+        <w:t xml:space="preserve"> o email, username e respetiva password</w:t>
+      </w:r>
+      <w:r>
+        <w:rPr>
+          <w:lang w:val="pt-PT"/>
+        </w:rPr>
+        <w:t xml:space="preserve">. </w:t>
+      </w:r>
+      <w:r>
+        <w:rPr>
+          <w:lang w:val="pt-PT"/>
+        </w:rPr>
+        <w:t>Após confirmados os dados inseridos, podem surgir 3 situações.</w:t>
+      </w:r>
+      <w:r>
+        <w:rPr>
+          <w:lang w:val="pt-PT"/>
+        </w:rPr>
+        <w:t xml:space="preserve"> </w:t>
+      </w:r>
+      <w:r>
+        <w:rPr>
+          <w:lang w:val="pt-PT"/>
+        </w:rPr>
+        <w:t>Na primeira, os dados inseridos são insuficientes, sendo que a interação termina</w:t>
+      </w:r>
+      <w:r>
+        <w:rPr>
+          <w:lang w:val="pt-PT"/>
+        </w:rPr>
+        <w:t>.</w:t>
+      </w:r>
+      <w:r>
+        <w:rPr>
+          <w:lang w:val="pt-PT"/>
+        </w:rPr>
+        <w:t xml:space="preserve"> Na seguinte, pode ser verificado que o utilizador já existe, sendo o ator notificado disto e abortado o processo de registo. Por último, e c</w:t>
+      </w:r>
+      <w:r>
+        <w:rPr>
+          <w:lang w:val="pt-PT"/>
+        </w:rPr>
+        <w:t xml:space="preserve">aso tudo corra bem, o </w:t>
+      </w:r>
+      <w:r>
+        <w:rPr>
+          <w:lang w:val="pt-PT"/>
+        </w:rPr>
+        <w:t>utilizador será registado pelo sistema, que informará</w:t>
+      </w:r>
+      <w:r>
+        <w:rPr>
+          <w:lang w:val="pt-PT"/>
+        </w:rPr>
+        <w:t xml:space="preserve"> o sucesso do </w:t>
+      </w:r>
+      <w:r>
+        <w:rPr>
+          <w:lang w:val="pt-PT"/>
+        </w:rPr>
+        <w:t>regist</w:t>
+      </w:r>
+      <w:bookmarkStart w:id="12" w:name="_GoBack"/>
+      <w:bookmarkEnd w:id="12"/>
+      <w:r>
+        <w:rPr>
+          <w:lang w:val="pt-PT"/>
+        </w:rPr>
+        <w:t>o.</w:t>
+      </w:r>
     </w:p>
     <w:p>
       <w:pPr>
@@ -7503,8 +7762,6 @@
           </wp:inline>
         </w:drawing>
       </w:r>
-      <w:bookmarkStart w:id="12" w:name="_GoBack"/>
-      <w:bookmarkEnd w:id="12"/>
     </w:p>
     <w:p>
       <w:pPr>
@@ -9057,7 +9314,7 @@
         <w:rStyle w:val="PageNumber"/>
         <w:noProof/>
       </w:rPr>
-      <w:t>18</w:t>
+      <w:t>14</w:t>
     </w:r>
     <w:r>
       <w:rPr>
@@ -12266,7 +12523,7 @@
 </file>
 
 <file path=customXml/itemProps1.xml><?xml version="1.0" encoding="utf-8"?>
-<ds:datastoreItem xmlns:ds="http://schemas.openxmlformats.org/officeDocument/2006/customXml" ds:itemID="{E2A1E9E4-26A8-4DE6-81BE-9ADF9B8FA715}">
+<ds:datastoreItem xmlns:ds="http://schemas.openxmlformats.org/officeDocument/2006/customXml" ds:itemID="{3E2690AF-8C8F-47B6-AFCC-CA338B60F38A}">
   <ds:schemaRefs>
     <ds:schemaRef ds:uri="http://schemas.openxmlformats.org/officeDocument/2006/bibliography"/>
   </ds:schemaRefs>

</xml_diff>

<commit_message>
Conceptual according to teacher
</commit_message>
<xml_diff>
--- a/relatorio/2fase/relatorio2 - vitor.docx
+++ b/relatorio/2fase/relatorio2 - vitor.docx
@@ -10098,8 +10098,6 @@
                 <w:lang w:val="pt-PT"/>
               </w:rPr>
             </w:pPr>
-            <w:bookmarkStart w:id="12" w:name="_GoBack"/>
-            <w:bookmarkEnd w:id="12"/>
           </w:p>
         </w:tc>
         <w:tc>
@@ -11371,6 +11369,99 @@
         <w:lastRenderedPageBreak/>
         <w:t>Determinar domínio dos atributos</w:t>
       </w:r>
+    </w:p>
+    <w:p>
+      <w:pPr>
+        <w:rPr>
+          <w:lang w:val="pt-PT"/>
+        </w:rPr>
+      </w:pPr>
+      <w:r>
+        <w:rPr>
+          <w:lang w:val="pt-PT"/>
+        </w:rPr>
+        <w:t>MORADA PASSA A SER ATRIBUTO SIMPLES POIS A BD É PEQUENA E O PARSER DO BING MAPS JÁ TRATA DE FAZER A SEPARAÇÃO RUA / LOCALIDADE. DIMINUI A DIFICULDADE DE IMPLEMENTAÇÃO E MANUTENÇÃO DE TABELAS.</w:t>
+      </w:r>
+    </w:p>
+    <w:p>
+      <w:pPr>
+        <w:rPr>
+          <w:lang w:val="pt-PT"/>
+        </w:rPr>
+      </w:pPr>
+      <w:r>
+        <w:rPr>
+          <w:lang w:val="pt-PT"/>
+        </w:rPr>
+        <w:t>BD VAI GUARDAR IMAGENS, EM VEZ DAS SUAS REFERÊNCIAS PQ TEMOS POUCA QUANTIDADE DE DADOS A ALOJAR E, EM CASO DE BACKUP, TERÍAMOS QUE FAZER BACKUP À BD E AO LOCAL DE HOST DE IMAGENS. CASO O NR DE UTILIZADORES CRESÇA, PODE SER NECESSÁRIO MODIFICAR A IMPLEMENTAÇÃO E REDUZIR PESO AO SGBD.</w:t>
+      </w:r>
+    </w:p>
+    <w:p>
+      <w:pPr>
+        <w:rPr>
+          <w:lang w:val="pt-PT"/>
+        </w:rPr>
+      </w:pPr>
+      <w:r>
+        <w:rPr>
+          <w:lang w:val="pt-PT"/>
+        </w:rPr>
+        <w:t>TIPO É MULTIVALOR – EXTERIOR, INTERIOR, ESTUDOR</w:t>
+      </w:r>
+    </w:p>
+    <w:p>
+      <w:pPr>
+        <w:rPr>
+          <w:lang w:val="pt-PT"/>
+        </w:rPr>
+      </w:pPr>
+      <w:r>
+        <w:rPr>
+          <w:lang w:val="pt-PT"/>
+        </w:rPr>
+        <w:t>ADICIONA-SE DURAÇÃO (NR HORAS TRABALHO)</w:t>
+      </w:r>
+    </w:p>
+    <w:p>
+      <w:pPr>
+        <w:rPr>
+          <w:lang w:val="pt-PT"/>
+        </w:rPr>
+      </w:pPr>
+      <w:r>
+        <w:rPr>
+          <w:lang w:val="pt-PT"/>
+        </w:rPr>
+        <w:t>CUSTO PASSA A SER DERIVADO DE TIPO E DURAÇÃO</w:t>
+      </w:r>
+    </w:p>
+    <w:p>
+      <w:pPr>
+        <w:rPr>
+          <w:lang w:val="pt-PT"/>
+        </w:rPr>
+      </w:pPr>
+      <w:r>
+        <w:rPr>
+          <w:lang w:val="pt-PT"/>
+        </w:rPr>
+        <w:t>ID TRABALHO VAI SER AUTOINCREMENTAL</w:t>
+      </w:r>
+    </w:p>
+    <w:p>
+      <w:pPr>
+        <w:rPr>
+          <w:lang w:val="pt-PT"/>
+        </w:rPr>
+      </w:pPr>
+      <w:r>
+        <w:rPr>
+          <w:lang w:val="pt-PT"/>
+        </w:rPr>
+        <w:t>ESTADO DE TRABALHO – ACEITE, RECUSADO, FINALIZADO</w:t>
+      </w:r>
+      <w:bookmarkStart w:id="12" w:name="_GoBack"/>
+      <w:bookmarkEnd w:id="12"/>
     </w:p>
     <w:p>
       <w:pPr>
@@ -11955,7 +12046,7 @@
         <w:rStyle w:val="PageNumber"/>
         <w:noProof/>
       </w:rPr>
-      <w:t>20</w:t>
+      <w:t>19</w:t>
     </w:r>
     <w:r>
       <w:rPr>
@@ -15164,7 +15255,7 @@
 </file>
 
 <file path=customXml/itemProps1.xml><?xml version="1.0" encoding="utf-8"?>
-<ds:datastoreItem xmlns:ds="http://schemas.openxmlformats.org/officeDocument/2006/customXml" ds:itemID="{86A66788-A9E1-48A4-B8BD-BC902B5C2954}">
+<ds:datastoreItem xmlns:ds="http://schemas.openxmlformats.org/officeDocument/2006/customXml" ds:itemID="{20040D8A-8976-418A-B8BF-5D7AE3A3734F}">
   <ds:schemaRefs>
     <ds:schemaRef ds:uri="http://schemas.openxmlformats.org/officeDocument/2006/bibliography"/>
   </ds:schemaRefs>

</xml_diff>